<commit_message>
just need the behavior stuff
add the behaviors stuff from discord @louie5277 @GlobalKnight and then tech should be done
</commit_message>
<xml_diff>
--- a/TechGuide.docx
+++ b/TechGuide.docx
@@ -417,7 +417,7 @@
                 <w:sz w:val="24"/>
                 <w:szCs w:val="24"/>
               </w:rPr>
-              <w:t xml:space="preserve"> (Level/Tech Design)</w:t>
+              <w:t xml:space="preserve"> (Level Design)</w:t>
             </w:r>
           </w:p>
         </w:tc>
@@ -481,6 +481,14 @@
                 <w:szCs w:val="24"/>
               </w:rPr>
               <w:t>Songyang Cai</w:t>
+            </w:r>
+            <w:r>
+              <w:rPr>
+                <w:rFonts w:cstheme="minorHAnsi"/>
+                <w:sz w:val="24"/>
+                <w:szCs w:val="24"/>
+              </w:rPr>
+              <w:t xml:space="preserve"> (Narrative Design)</w:t>
             </w:r>
           </w:p>
         </w:tc>

</xml_diff>